<commit_message>
Update WebApp - Deplyment Cheatsheet.docx
</commit_message>
<xml_diff>
--- a/2022-02/speaker-notes/WebApp - Deplyment Cheatsheet.docx
+++ b/2022-02/speaker-notes/WebApp - Deplyment Cheatsheet.docx
@@ -1,6 +1,6 @@
 
 <file path=word/document.xml><?xml version="1.0" encoding="utf-8"?>
-<w:document xmlns:wpc="http://schemas.microsoft.com/office/word/2010/wordprocessingCanvas" xmlns:cx="http://schemas.microsoft.com/office/drawing/2014/chartex" xmlns:cx1="http://schemas.microsoft.com/office/drawing/2015/9/8/chartex" xmlns:cx2="http://schemas.microsoft.com/office/drawing/2015/10/21/chartex" xmlns:cx3="http://schemas.microsoft.com/office/drawing/2016/5/9/chartex" xmlns:cx4="http://schemas.microsoft.com/office/drawing/2016/5/10/chartex" xmlns:cx5="http://schemas.microsoft.com/office/drawing/2016/5/11/chartex" xmlns:cx6="http://schemas.microsoft.com/office/drawing/2016/5/12/chartex" xmlns:cx7="http://schemas.microsoft.com/office/drawing/2016/5/13/chartex" xmlns:cx8="http://schemas.microsoft.com/office/drawing/2016/5/14/chartex" xmlns:mc="http://schemas.openxmlformats.org/markup-compatibility/2006" xmlns:aink="http://schemas.microsoft.com/office/drawing/2016/ink" xmlns:am3d="http://schemas.microsoft.com/office/drawing/2017/model3d" xmlns:o="urn:schemas-microsoft-com:office:office" xmlns:r="http://schemas.openxmlformats.org/officeDocument/2006/relationships" xmlns:m="http://schemas.openxmlformats.org/officeDocument/2006/math" xmlns:v="urn:schemas-microsoft-com:vml" xmlns:wp14="http://schemas.microsoft.com/office/word/2010/wordprocessingDrawing" xmlns:wp="http://schemas.openxmlformats.org/drawingml/2006/wordprocessingDrawing" xmlns:w10="urn:schemas-microsoft-com:office:word" xmlns:w="http://schemas.openxmlformats.org/wordprocessingml/2006/main" xmlns:w14="http://schemas.microsoft.com/office/word/2010/wordml" xmlns:w15="http://schemas.microsoft.com/office/word/2012/wordml" xmlns:w16cex="http://schemas.microsoft.com/office/word/2018/wordml/cex" xmlns:w16cid="http://schemas.microsoft.com/office/word/2016/wordml/cid" xmlns:w16="http://schemas.microsoft.com/office/word/2018/wordml" xmlns:w16sdtdh="http://schemas.microsoft.com/office/word/2020/wordml/sdtdatahash" xmlns:w16se="http://schemas.microsoft.com/office/word/2015/wordml/symex" xmlns:wpg="http://schemas.microsoft.com/office/word/2010/wordprocessingGroup" xmlns:wpi="http://schemas.microsoft.com/office/word/2010/wordprocessingInk" xmlns:wne="http://schemas.microsoft.com/office/word/2006/wordml" xmlns:wps="http://schemas.microsoft.com/office/word/2010/wordprocessingShape" mc:Ignorable="w14 w15 w16se w16cid w16 w16cex w16sdtdh wp14">
+<w:document xmlns:wpc="http://schemas.microsoft.com/office/word/2010/wordprocessingCanvas" xmlns:cx="http://schemas.microsoft.com/office/drawing/2014/chartex" xmlns:cx1="http://schemas.microsoft.com/office/drawing/2015/9/8/chartex" xmlns:cx2="http://schemas.microsoft.com/office/drawing/2015/10/21/chartex" xmlns:cx3="http://schemas.microsoft.com/office/drawing/2016/5/9/chartex" xmlns:cx4="http://schemas.microsoft.com/office/drawing/2016/5/10/chartex" xmlns:cx5="http://schemas.microsoft.com/office/drawing/2016/5/11/chartex" xmlns:cx6="http://schemas.microsoft.com/office/drawing/2016/5/12/chartex" xmlns:cx7="http://schemas.microsoft.com/office/drawing/2016/5/13/chartex" xmlns:cx8="http://schemas.microsoft.com/office/drawing/2016/5/14/chartex" xmlns:mc="http://schemas.openxmlformats.org/markup-compatibility/2006" xmlns:aink="http://schemas.microsoft.com/office/drawing/2016/ink" xmlns:am3d="http://schemas.microsoft.com/office/drawing/2017/model3d" xmlns:o="urn:schemas-microsoft-com:office:office" xmlns:r="http://schemas.openxmlformats.org/officeDocument/2006/relationships" xmlns:m="http://schemas.openxmlformats.org/officeDocument/2006/math" xmlns:v="urn:schemas-microsoft-com:vml" xmlns:wp14="http://schemas.microsoft.com/office/word/2010/wordprocessingDrawing" xmlns:wp="http://schemas.openxmlformats.org/drawingml/2006/wordprocessingDrawing" xmlns:w10="urn:schemas-microsoft-com:office:word" xmlns:w="http://schemas.openxmlformats.org/wordprocessingml/2006/main" xmlns:w14="http://schemas.microsoft.com/office/word/2010/wordml" xmlns:w15="http://schemas.microsoft.com/office/word/2012/wordml" xmlns:w16cid="http://schemas.microsoft.com/office/word/2016/wordml/cid" xmlns:w16se="http://schemas.microsoft.com/office/word/2015/wordml/symex" xmlns:wpg="http://schemas.microsoft.com/office/word/2010/wordprocessingGroup" xmlns:wpi="http://schemas.microsoft.com/office/word/2010/wordprocessingInk" xmlns:wne="http://schemas.microsoft.com/office/word/2006/wordml" xmlns:wps="http://schemas.microsoft.com/office/word/2010/wordprocessingShape" mc:Ignorable="w14 w15 w16se w16cid wp14">
   <w:body>
     <w:p>
       <w:pPr>
@@ -141,19 +141,8 @@
             <w:sz w:val="28"/>
             <w:szCs w:val="28"/>
           </w:rPr>
-          <w:t>@</w:t>
+          <w:t>@arturoregalado</w:t>
         </w:r>
-        <w:proofErr w:type="gramStart"/>
-        <w:r>
-          <w:rPr>
-            <w:rStyle w:val="Hyperlink"/>
-            <w:rFonts w:ascii="Arial Nova" w:hAnsi="Arial Nova"/>
-            <w:sz w:val="28"/>
-            <w:szCs w:val="28"/>
-          </w:rPr>
-          <w:t>arturoregalado</w:t>
-        </w:r>
-        <w:proofErr w:type="gramEnd"/>
       </w:hyperlink>
     </w:p>
     <w:p>
@@ -453,21 +442,7 @@
         <w:rPr>
           <w:rFonts w:ascii="Arial" w:hAnsi="Arial" w:cs="Arial"/>
         </w:rPr>
-        <w:t xml:space="preserve">the </w:t>
-      </w:r>
-      <w:proofErr w:type="spellStart"/>
-      <w:r>
-        <w:rPr>
-          <w:rFonts w:ascii="Arial" w:hAnsi="Arial" w:cs="Arial"/>
-        </w:rPr>
-        <w:t>Jupyter</w:t>
-      </w:r>
-      <w:proofErr w:type="spellEnd"/>
-      <w:r>
-        <w:rPr>
-          <w:rFonts w:ascii="Arial" w:hAnsi="Arial" w:cs="Arial"/>
-        </w:rPr>
-        <w:t xml:space="preserve"> Notebook mindset. </w:t>
+        <w:t xml:space="preserve">the Jupyter Notebook mindset. </w:t>
       </w:r>
     </w:p>
     <w:p>
@@ -1439,21 +1414,7 @@
         <w:rPr>
           <w:rFonts w:ascii="Arial" w:hAnsi="Arial" w:cs="Arial"/>
         </w:rPr>
-        <w:t xml:space="preserve">not automate as much or take a bit more </w:t>
-      </w:r>
-      <w:proofErr w:type="gramStart"/>
-      <w:r>
-        <w:rPr>
-          <w:rFonts w:ascii="Arial" w:hAnsi="Arial" w:cs="Arial"/>
-        </w:rPr>
-        <w:t>time</w:t>
-      </w:r>
-      <w:proofErr w:type="gramEnd"/>
-      <w:r>
-        <w:rPr>
-          <w:rFonts w:ascii="Arial" w:hAnsi="Arial" w:cs="Arial"/>
-        </w:rPr>
-        <w:t xml:space="preserve"> but code all functions to be as </w:t>
+        <w:t xml:space="preserve">not automate as much or take a bit more time but code all functions to be as </w:t>
       </w:r>
       <w:r>
         <w:rPr>
@@ -1906,6 +1867,111 @@
     </w:p>
     <w:p>
       <w:pPr>
+        <w:spacing w:after="120" w:line="300" w:lineRule="auto"/>
+        <w:rPr>
+          <w:rFonts w:ascii="Arial" w:hAnsi="Arial" w:cs="Arial"/>
+        </w:rPr>
+      </w:pPr>
+      <w:r>
+        <w:rPr>
+          <w:rFonts w:ascii="Arial" w:hAnsi="Arial" w:cs="Arial"/>
+          <w:highlight w:val="red"/>
+        </w:rPr>
+        <w:t xml:space="preserve">COMMENT BY CARLOS: </w:t>
+      </w:r>
+      <w:r>
+        <w:rPr>
+          <w:rFonts w:ascii="Arial" w:hAnsi="Arial" w:cs="Arial"/>
+          <w:highlight w:val="red"/>
+        </w:rPr>
+        <w:t xml:space="preserve">MAKE SURE THAT THE RESULTING FILE DOESN’T HAVE A .TXT EXTENSION </w:t>
+      </w:r>
+      <w:r>
+        <w:rPr>
+          <w:rFonts w:ascii="Arial" w:hAnsi="Arial" w:cs="Arial"/>
+          <w:highlight w:val="red"/>
+        </w:rPr>
+        <w:t xml:space="preserve">AND THAT THE </w:t>
+      </w:r>
+      <w:r>
+        <w:rPr>
+          <w:rFonts w:ascii="Arial" w:hAnsi="Arial" w:cs="Arial"/>
+          <w:highlight w:val="red"/>
+        </w:rPr>
+        <w:t xml:space="preserve">web: </w:t>
+      </w:r>
+      <w:proofErr w:type="spellStart"/>
+      <w:r>
+        <w:rPr>
+          <w:rFonts w:ascii="Arial" w:hAnsi="Arial" w:cs="Arial"/>
+          <w:highlight w:val="red"/>
+        </w:rPr>
+        <w:t>gunicorn</w:t>
+      </w:r>
+      <w:proofErr w:type="spellEnd"/>
+      <w:r>
+        <w:rPr>
+          <w:rFonts w:ascii="Arial" w:hAnsi="Arial" w:cs="Arial"/>
+          <w:highlight w:val="red"/>
+        </w:rPr>
+        <w:t xml:space="preserve">… </w:t>
+      </w:r>
+      <w:proofErr w:type="spellStart"/>
+      <w:r>
+        <w:rPr>
+          <w:rFonts w:ascii="Arial" w:hAnsi="Arial" w:cs="Arial"/>
+          <w:highlight w:val="red"/>
+        </w:rPr>
+        <w:t>app:server</w:t>
+      </w:r>
+      <w:proofErr w:type="spellEnd"/>
+      <w:r>
+        <w:rPr>
+          <w:rFonts w:ascii="Arial" w:hAnsi="Arial" w:cs="Arial"/>
+          <w:highlight w:val="red"/>
+        </w:rPr>
+        <w:t xml:space="preserve">  </w:t>
+      </w:r>
+      <w:r>
+        <w:rPr>
+          <w:rFonts w:ascii="Arial" w:hAnsi="Arial" w:cs="Arial"/>
+          <w:highlight w:val="red"/>
+        </w:rPr>
+        <w:t xml:space="preserve">IS WRITTEN </w:t>
+      </w:r>
+      <w:r>
+        <w:rPr>
+          <w:rFonts w:ascii="Arial" w:hAnsi="Arial" w:cs="Arial"/>
+          <w:highlight w:val="red"/>
+        </w:rPr>
+        <w:t>WITH</w:t>
+      </w:r>
+      <w:r>
+        <w:rPr>
+          <w:rFonts w:ascii="Arial" w:hAnsi="Arial" w:cs="Arial"/>
+          <w:highlight w:val="red"/>
+        </w:rPr>
+        <w:t>IN ONE LINE (NOT IN DIFFERENT LINES</w:t>
+      </w:r>
+      <w:r>
+        <w:rPr>
+          <w:rFonts w:ascii="Arial" w:hAnsi="Arial" w:cs="Arial"/>
+          <w:highlight w:val="red"/>
+        </w:rPr>
+        <w:t>!</w:t>
+      </w:r>
+      <w:bookmarkStart w:id="0" w:name="_GoBack"/>
+      <w:bookmarkEnd w:id="0"/>
+      <w:r>
+        <w:rPr>
+          <w:rFonts w:ascii="Arial" w:hAnsi="Arial" w:cs="Arial"/>
+          <w:highlight w:val="red"/>
+        </w:rPr>
+        <w:t>)</w:t>
+      </w:r>
+    </w:p>
+    <w:p>
+      <w:pPr>
         <w:pStyle w:val="ListParagraph"/>
         <w:numPr>
           <w:ilvl w:val="1"/>
@@ -1967,21 +2033,7 @@
         <w:rPr>
           <w:rFonts w:ascii="Arial" w:hAnsi="Arial" w:cs="Arial"/>
         </w:rPr>
-        <w:t xml:space="preserve">tells Heroku what packages it needs to download. Pip freeze does it automatically. Just </w:t>
-      </w:r>
-      <w:proofErr w:type="gramStart"/>
-      <w:r>
-        <w:rPr>
-          <w:rFonts w:ascii="Arial" w:hAnsi="Arial" w:cs="Arial"/>
-        </w:rPr>
-        <w:t>type:</w:t>
-      </w:r>
-      <w:proofErr w:type="gramEnd"/>
-      <w:r>
-        <w:rPr>
-          <w:rFonts w:ascii="Arial" w:hAnsi="Arial" w:cs="Arial"/>
-        </w:rPr>
-        <w:t xml:space="preserve"> pip freeze &gt; requirements.txt</w:t>
+        <w:t>tells Heroku what packages it needs to download. Pip freeze does it automatically. Just type: pip freeze &gt; requirements.txt</w:t>
       </w:r>
     </w:p>
     <w:p>
@@ -1997,19 +2049,11 @@
           <w:rFonts w:ascii="Arial" w:hAnsi="Arial" w:cs="Arial"/>
         </w:rPr>
       </w:pPr>
-      <w:proofErr w:type="gramStart"/>
-      <w:r>
-        <w:rPr>
-          <w:rFonts w:ascii="Arial" w:hAnsi="Arial" w:cs="Arial"/>
-        </w:rPr>
-        <w:t>This is why</w:t>
-      </w:r>
-      <w:proofErr w:type="gramEnd"/>
-      <w:r>
-        <w:rPr>
-          <w:rFonts w:ascii="Arial" w:hAnsi="Arial" w:cs="Arial"/>
-        </w:rPr>
-        <w:t xml:space="preserve"> </w:t>
+      <w:r>
+        <w:rPr>
+          <w:rFonts w:ascii="Arial" w:hAnsi="Arial" w:cs="Arial"/>
+        </w:rPr>
+        <w:t xml:space="preserve">This is why </w:t>
       </w:r>
       <w:r>
         <w:rPr>
@@ -2276,21 +2320,7 @@
         <w:rPr>
           <w:rFonts w:ascii="Arial" w:hAnsi="Arial" w:cs="Arial"/>
         </w:rPr>
-        <w:t xml:space="preserve"> </w:t>
-      </w:r>
-      <w:proofErr w:type="gramStart"/>
-      <w:r>
-        <w:rPr>
-          <w:rFonts w:ascii="Arial" w:hAnsi="Arial" w:cs="Arial"/>
-        </w:rPr>
-        <w:t>put</w:t>
-      </w:r>
-      <w:proofErr w:type="gramEnd"/>
-      <w:r>
-        <w:rPr>
-          <w:rFonts w:ascii="Arial" w:hAnsi="Arial" w:cs="Arial"/>
-        </w:rPr>
-        <w:t xml:space="preserve"> the dot it is to</w:t>
+        <w:t xml:space="preserve"> put the dot it is to</w:t>
       </w:r>
       <w:r>
         <w:rPr>
@@ -2429,7 +2459,6 @@
         <w:rPr>
           <w:rFonts w:ascii="Arial" w:hAnsi="Arial" w:cs="Arial"/>
         </w:rPr>
-        <w:lastRenderedPageBreak/>
         <w:t xml:space="preserve">To update the code and redeploy you only need to git </w:t>
       </w:r>
       <w:proofErr w:type="gramStart"/>
@@ -2539,21 +2568,7 @@
         <w:rPr>
           <w:rFonts w:ascii="Arial" w:hAnsi="Arial" w:cs="Arial"/>
         </w:rPr>
-        <w:t xml:space="preserve">Add data for </w:t>
-      </w:r>
-      <w:proofErr w:type="gramStart"/>
-      <w:r>
-        <w:rPr>
-          <w:rFonts w:ascii="Arial" w:hAnsi="Arial" w:cs="Arial"/>
-        </w:rPr>
-        <w:t>North East</w:t>
-      </w:r>
-      <w:proofErr w:type="gramEnd"/>
-      <w:r>
-        <w:rPr>
-          <w:rFonts w:ascii="Arial" w:hAnsi="Arial" w:cs="Arial"/>
-        </w:rPr>
-        <w:t xml:space="preserve"> Scotland College.</w:t>
+        <w:t>Add data for North East Scotland College.</w:t>
       </w:r>
     </w:p>
     <w:p>
@@ -2676,7 +2691,7 @@
 </file>
 
 <file path=word/numbering.xml><?xml version="1.0" encoding="utf-8"?>
-<w:numbering xmlns:wpc="http://schemas.microsoft.com/office/word/2010/wordprocessingCanvas" xmlns:cx="http://schemas.microsoft.com/office/drawing/2014/chartex" xmlns:cx1="http://schemas.microsoft.com/office/drawing/2015/9/8/chartex" xmlns:cx2="http://schemas.microsoft.com/office/drawing/2015/10/21/chartex" xmlns:cx3="http://schemas.microsoft.com/office/drawing/2016/5/9/chartex" xmlns:cx4="http://schemas.microsoft.com/office/drawing/2016/5/10/chartex" xmlns:cx5="http://schemas.microsoft.com/office/drawing/2016/5/11/chartex" xmlns:cx6="http://schemas.microsoft.com/office/drawing/2016/5/12/chartex" xmlns:cx7="http://schemas.microsoft.com/office/drawing/2016/5/13/chartex" xmlns:cx8="http://schemas.microsoft.com/office/drawing/2016/5/14/chartex" xmlns:mc="http://schemas.openxmlformats.org/markup-compatibility/2006" xmlns:aink="http://schemas.microsoft.com/office/drawing/2016/ink" xmlns:am3d="http://schemas.microsoft.com/office/drawing/2017/model3d" xmlns:o="urn:schemas-microsoft-com:office:office" xmlns:r="http://schemas.openxmlformats.org/officeDocument/2006/relationships" xmlns:m="http://schemas.openxmlformats.org/officeDocument/2006/math" xmlns:v="urn:schemas-microsoft-com:vml" xmlns:wp14="http://schemas.microsoft.com/office/word/2010/wordprocessingDrawing" xmlns:wp="http://schemas.openxmlformats.org/drawingml/2006/wordprocessingDrawing" xmlns:w10="urn:schemas-microsoft-com:office:word" xmlns:w="http://schemas.openxmlformats.org/wordprocessingml/2006/main" xmlns:w14="http://schemas.microsoft.com/office/word/2010/wordml" xmlns:w15="http://schemas.microsoft.com/office/word/2012/wordml" xmlns:w16cex="http://schemas.microsoft.com/office/word/2018/wordml/cex" xmlns:w16cid="http://schemas.microsoft.com/office/word/2016/wordml/cid" xmlns:w16="http://schemas.microsoft.com/office/word/2018/wordml" xmlns:w16sdtdh="http://schemas.microsoft.com/office/word/2020/wordml/sdtdatahash" xmlns:w16se="http://schemas.microsoft.com/office/word/2015/wordml/symex" xmlns:wpg="http://schemas.microsoft.com/office/word/2010/wordprocessingGroup" xmlns:wpi="http://schemas.microsoft.com/office/word/2010/wordprocessingInk" xmlns:wne="http://schemas.microsoft.com/office/word/2006/wordml" xmlns:wps="http://schemas.microsoft.com/office/word/2010/wordprocessingShape" mc:Ignorable="w14 w15 w16se w16cid w16 w16cex w16sdtdh wp14">
+<w:numbering xmlns:wpc="http://schemas.microsoft.com/office/word/2010/wordprocessingCanvas" xmlns:cx="http://schemas.microsoft.com/office/drawing/2014/chartex" xmlns:cx1="http://schemas.microsoft.com/office/drawing/2015/9/8/chartex" xmlns:cx2="http://schemas.microsoft.com/office/drawing/2015/10/21/chartex" xmlns:cx3="http://schemas.microsoft.com/office/drawing/2016/5/9/chartex" xmlns:cx4="http://schemas.microsoft.com/office/drawing/2016/5/10/chartex" xmlns:cx5="http://schemas.microsoft.com/office/drawing/2016/5/11/chartex" xmlns:cx6="http://schemas.microsoft.com/office/drawing/2016/5/12/chartex" xmlns:cx7="http://schemas.microsoft.com/office/drawing/2016/5/13/chartex" xmlns:cx8="http://schemas.microsoft.com/office/drawing/2016/5/14/chartex" xmlns:mc="http://schemas.openxmlformats.org/markup-compatibility/2006" xmlns:aink="http://schemas.microsoft.com/office/drawing/2016/ink" xmlns:am3d="http://schemas.microsoft.com/office/drawing/2017/model3d" xmlns:o="urn:schemas-microsoft-com:office:office" xmlns:r="http://schemas.openxmlformats.org/officeDocument/2006/relationships" xmlns:m="http://schemas.openxmlformats.org/officeDocument/2006/math" xmlns:v="urn:schemas-microsoft-com:vml" xmlns:wp14="http://schemas.microsoft.com/office/word/2010/wordprocessingDrawing" xmlns:wp="http://schemas.openxmlformats.org/drawingml/2006/wordprocessingDrawing" xmlns:w10="urn:schemas-microsoft-com:office:word" xmlns:w="http://schemas.openxmlformats.org/wordprocessingml/2006/main" xmlns:w14="http://schemas.microsoft.com/office/word/2010/wordml" xmlns:w15="http://schemas.microsoft.com/office/word/2012/wordml" xmlns:w16cid="http://schemas.microsoft.com/office/word/2016/wordml/cid" xmlns:w16se="http://schemas.microsoft.com/office/word/2015/wordml/symex" xmlns:wpg="http://schemas.microsoft.com/office/word/2010/wordprocessingGroup" xmlns:wpi="http://schemas.microsoft.com/office/word/2010/wordprocessingInk" xmlns:wne="http://schemas.microsoft.com/office/word/2006/wordml" xmlns:wps="http://schemas.microsoft.com/office/word/2010/wordprocessingShape" mc:Ignorable="w14 w15 w16se w16cid wp14">
   <w:abstractNum w:abstractNumId="0" w15:restartNumberingAfterBreak="0">
     <w:nsid w:val="042D731C"/>
     <w:multiLevelType w:val="hybridMultilevel"/>
@@ -3973,7 +3988,7 @@
 </file>
 
 <file path=word/styles.xml><?xml version="1.0" encoding="utf-8"?>
-<w:styles xmlns:mc="http://schemas.openxmlformats.org/markup-compatibility/2006" xmlns:r="http://schemas.openxmlformats.org/officeDocument/2006/relationships" xmlns:w="http://schemas.openxmlformats.org/wordprocessingml/2006/main" xmlns:w14="http://schemas.microsoft.com/office/word/2010/wordml" xmlns:w15="http://schemas.microsoft.com/office/word/2012/wordml" xmlns:w16cex="http://schemas.microsoft.com/office/word/2018/wordml/cex" xmlns:w16cid="http://schemas.microsoft.com/office/word/2016/wordml/cid" xmlns:w16="http://schemas.microsoft.com/office/word/2018/wordml" xmlns:w16sdtdh="http://schemas.microsoft.com/office/word/2020/wordml/sdtdatahash" xmlns:w16se="http://schemas.microsoft.com/office/word/2015/wordml/symex" mc:Ignorable="w14 w15 w16se w16cid w16 w16cex w16sdtdh">
+<w:styles xmlns:mc="http://schemas.openxmlformats.org/markup-compatibility/2006" xmlns:r="http://schemas.openxmlformats.org/officeDocument/2006/relationships" xmlns:w="http://schemas.openxmlformats.org/wordprocessingml/2006/main" xmlns:w14="http://schemas.microsoft.com/office/word/2010/wordml" xmlns:w15="http://schemas.microsoft.com/office/word/2012/wordml" xmlns:w16cid="http://schemas.microsoft.com/office/word/2016/wordml/cid" xmlns:w16se="http://schemas.microsoft.com/office/word/2015/wordml/symex" mc:Ignorable="w14 w15 w16se w16cid">
   <w:docDefaults>
     <w:rPrDefault>
       <w:rPr>
@@ -3989,7 +4004,7 @@
       </w:pPr>
     </w:pPrDefault>
   </w:docDefaults>
-  <w:latentStyles w:defLockedState="0" w:defUIPriority="99" w:defSemiHidden="0" w:defUnhideWhenUsed="0" w:defQFormat="0" w:count="376">
+  <w:latentStyles w:defLockedState="0" w:defUIPriority="99" w:defSemiHidden="0" w:defUnhideWhenUsed="0" w:defQFormat="0" w:count="375">
     <w:lsdException w:name="Normal" w:uiPriority="0" w:qFormat="1"/>
     <w:lsdException w:name="heading 1" w:uiPriority="9" w:qFormat="1"/>
     <w:lsdException w:name="heading 2" w:semiHidden="1" w:uiPriority="9" w:unhideWhenUsed="1" w:qFormat="1"/>
@@ -4365,7 +4380,6 @@
     <w:lsdException w:name="Smart Hyperlink" w:semiHidden="1" w:unhideWhenUsed="1"/>
     <w:lsdException w:name="Hashtag" w:semiHidden="1" w:unhideWhenUsed="1"/>
     <w:lsdException w:name="Unresolved Mention" w:semiHidden="1" w:unhideWhenUsed="1"/>
-    <w:lsdException w:name="Smart Link" w:semiHidden="1" w:unhideWhenUsed="1"/>
   </w:latentStyles>
   <w:style w:type="paragraph" w:default="1" w:styleId="Normal">
     <w:name w:val="Normal"/>

</xml_diff>